<commit_message>
Update Informe Campamento Sol y Luna.docx
</commit_message>
<xml_diff>
--- a/Informe Campamento Sol y Luna.docx
+++ b/Informe Campamento Sol y Luna.docx
@@ -1,6 +1,6 @@
 
 <file path=word/document.xml><?xml version="1.0" encoding="utf-8"?>
-<w:document xmlns:wpc="http://schemas.microsoft.com/office/word/2010/wordprocessingCanvas" xmlns:cx="http://schemas.microsoft.com/office/drawing/2014/chartex" xmlns:cx1="http://schemas.microsoft.com/office/drawing/2015/9/8/chartex" xmlns:cx2="http://schemas.microsoft.com/office/drawing/2015/10/21/chartex" xmlns:cx3="http://schemas.microsoft.com/office/drawing/2016/5/9/chartex" xmlns:cx4="http://schemas.microsoft.com/office/drawing/2016/5/10/chartex" xmlns:cx5="http://schemas.microsoft.com/office/drawing/2016/5/11/chartex" xmlns:cx6="http://schemas.microsoft.com/office/drawing/2016/5/12/chartex" xmlns:cx7="http://schemas.microsoft.com/office/drawing/2016/5/13/chartex" xmlns:cx8="http://schemas.microsoft.com/office/drawing/2016/5/14/chartex" xmlns:mc="http://schemas.openxmlformats.org/markup-compatibility/2006" xmlns:aink="http://schemas.microsoft.com/office/drawing/2016/ink" xmlns:am3d="http://schemas.microsoft.com/office/drawing/2017/model3d" xmlns:o="urn:schemas-microsoft-com:office:office" xmlns:oel="http://schemas.microsoft.com/office/2019/extlst" xmlns:r="http://schemas.openxmlformats.org/officeDocument/2006/relationships" xmlns:m="http://schemas.openxmlformats.org/officeDocument/2006/math" xmlns:v="urn:schemas-microsoft-com:vml" xmlns:wp14="http://schemas.microsoft.com/office/word/2010/wordprocessingDrawing" xmlns:wp="http://schemas.openxmlformats.org/drawingml/2006/wordprocessingDrawing" xmlns:w10="urn:schemas-microsoft-com:office:word" xmlns:w="http://schemas.openxmlformats.org/wordprocessingml/2006/main" xmlns:w14="http://schemas.microsoft.com/office/word/2010/wordml" xmlns:w15="http://schemas.microsoft.com/office/word/2012/wordml" xmlns:w16cex="http://schemas.microsoft.com/office/word/2018/wordml/cex" xmlns:w16cid="http://schemas.microsoft.com/office/word/2016/wordml/cid" xmlns:w16="http://schemas.microsoft.com/office/word/2018/wordml" xmlns:w16sdtdh="http://schemas.microsoft.com/office/word/2020/wordml/sdtdatahash" xmlns:w16se="http://schemas.microsoft.com/office/word/2015/wordml/symex" xmlns:wpg="http://schemas.microsoft.com/office/word/2010/wordprocessingGroup" xmlns:wpi="http://schemas.microsoft.com/office/word/2010/wordprocessingInk" xmlns:wne="http://schemas.microsoft.com/office/word/2006/wordml" xmlns:wps="http://schemas.microsoft.com/office/word/2010/wordprocessingShape" mc:Ignorable="w14 w15 w16se w16cid w16 w16cex w16sdtdh wp14">
+<w:document xmlns:wpc="http://schemas.microsoft.com/office/word/2010/wordprocessingCanvas" xmlns:cx="http://schemas.microsoft.com/office/drawing/2014/chartex" xmlns:cx1="http://schemas.microsoft.com/office/drawing/2015/9/8/chartex" xmlns:cx2="http://schemas.microsoft.com/office/drawing/2015/10/21/chartex" xmlns:cx3="http://schemas.microsoft.com/office/drawing/2016/5/9/chartex" xmlns:cx4="http://schemas.microsoft.com/office/drawing/2016/5/10/chartex" xmlns:cx5="http://schemas.microsoft.com/office/drawing/2016/5/11/chartex" xmlns:cx6="http://schemas.microsoft.com/office/drawing/2016/5/12/chartex" xmlns:cx7="http://schemas.microsoft.com/office/drawing/2016/5/13/chartex" xmlns:cx8="http://schemas.microsoft.com/office/drawing/2016/5/14/chartex" xmlns:mc="http://schemas.openxmlformats.org/markup-compatibility/2006" xmlns:aink="http://schemas.microsoft.com/office/drawing/2016/ink" xmlns:am3d="http://schemas.microsoft.com/office/drawing/2017/model3d" xmlns:o="urn:schemas-microsoft-com:office:office" xmlns:r="http://schemas.openxmlformats.org/officeDocument/2006/relationships" xmlns:m="http://schemas.openxmlformats.org/officeDocument/2006/math" xmlns:v="urn:schemas-microsoft-com:vml" xmlns:wp14="http://schemas.microsoft.com/office/word/2010/wordprocessingDrawing" xmlns:wp="http://schemas.openxmlformats.org/drawingml/2006/wordprocessingDrawing" xmlns:w10="urn:schemas-microsoft-com:office:word" xmlns:w="http://schemas.openxmlformats.org/wordprocessingml/2006/main" xmlns:w14="http://schemas.microsoft.com/office/word/2010/wordml" xmlns:w15="http://schemas.microsoft.com/office/word/2012/wordml" xmlns:w16cex="http://schemas.microsoft.com/office/word/2018/wordml/cex" xmlns:w16cid="http://schemas.microsoft.com/office/word/2016/wordml/cid" xmlns:w16="http://schemas.microsoft.com/office/word/2018/wordml" xmlns:w16sdtdh="http://schemas.microsoft.com/office/word/2020/wordml/sdtdatahash" xmlns:w16se="http://schemas.microsoft.com/office/word/2015/wordml/symex" xmlns:wpg="http://schemas.microsoft.com/office/word/2010/wordprocessingGroup" xmlns:wpi="http://schemas.microsoft.com/office/word/2010/wordprocessingInk" xmlns:wne="http://schemas.microsoft.com/office/word/2006/wordml" xmlns:wps="http://schemas.microsoft.com/office/word/2010/wordprocessingShape" mc:Ignorable="w14 w15 w16se w16cid w16 w16cex w16sdtdh wp14">
   <w:background w:color="D9E2F3" w:themeColor="accent1" w:themeTint="33"/>
   <w:body>
     <w:p>
@@ -162,7 +162,7 @@
                 <v:stroke joinstyle="miter"/>
                 <v:path gradientshapeok="t" o:connecttype="rect"/>
               </v:shapetype>
-              <v:shape id="Cuadro de texto 2" o:spid="_x0000_s1026" type="#_x0000_t202" style="position:absolute;margin-left:430.5pt;margin-top:-60.35pt;width:153pt;height:73.5pt;z-index:251669504;visibility:visible;mso-wrap-style:square;mso-width-percent:0;mso-height-percent:0;mso-wrap-distance-left:9pt;mso-wrap-distance-top:3.6pt;mso-wrap-distance-right:9pt;mso-wrap-distance-bottom:3.6pt;mso-position-horizontal:absolute;mso-position-horizontal-relative:page;mso-position-vertical:absolute;mso-position-vertical-relative:text;mso-width-percent:0;mso-height-percent:0;mso-width-relative:margin;mso-height-relative:margin;v-text-anchor:top" o:gfxdata="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" filled="f" stroked="f">
+              <v:shape id="Cuadro de texto 2" o:spid="_x0000_s1026" type="#_x0000_t202" style="position:absolute;margin-left:430.5pt;margin-top:-60.35pt;width:153pt;height:73.5pt;z-index:251669504;visibility:visible;mso-wrap-style:square;mso-width-percent:0;mso-height-percent:0;mso-wrap-distance-left:9pt;mso-wrap-distance-top:3.6pt;mso-wrap-distance-right:9pt;mso-wrap-distance-bottom:3.6pt;mso-position-horizontal:absolute;mso-position-horizontal-relative:page;mso-position-vertical:absolute;mso-position-vertical-relative:text;mso-width-percent:0;mso-height-percent:0;mso-width-relative:margin;mso-height-relative:margin;v-text-anchor:top" o:gfxdata="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" filled="f" stroked="f">
                 <v:textbox>
                   <w:txbxContent>
                     <w:p>
@@ -372,7 +372,7 @@
           </mc:Choice>
           <mc:Fallback>
             <w:pict>
-              <v:shape w14:anchorId="723DC0CF" id="_x0000_s1027" type="#_x0000_t202" style="position:absolute;left:0;text-align:left;margin-left:226.85pt;margin-top:616.9pt;width:348.95pt;height:44.65pt;z-index:251671552;visibility:visible;mso-wrap-style:square;mso-width-percent:0;mso-height-percent:0;mso-wrap-distance-left:9pt;mso-wrap-distance-top:3.6pt;mso-wrap-distance-right:9pt;mso-wrap-distance-bottom:3.6pt;mso-position-horizontal:absolute;mso-position-horizontal-relative:page;mso-position-vertical:absolute;mso-position-vertical-relative:text;mso-width-percent:0;mso-height-percent:0;mso-width-relative:margin;mso-height-relative:margin;v-text-anchor:top" o:gfxdata="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" filled="f" stroked="f">
+              <v:shape w14:anchorId="723DC0CF" id="_x0000_s1027" type="#_x0000_t202" style="position:absolute;left:0;text-align:left;margin-left:226.85pt;margin-top:616.9pt;width:348.95pt;height:44.65pt;z-index:251671552;visibility:visible;mso-wrap-style:square;mso-width-percent:0;mso-height-percent:0;mso-wrap-distance-left:9pt;mso-wrap-distance-top:3.6pt;mso-wrap-distance-right:9pt;mso-wrap-distance-bottom:3.6pt;mso-position-horizontal:absolute;mso-position-horizontal-relative:page;mso-position-vertical:absolute;mso-position-vertical-relative:text;mso-width-percent:0;mso-height-percent:0;mso-width-relative:margin;mso-height-relative:margin;v-text-anchor:top" o:gfxdata="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" filled="f" stroked="f">
                 <v:textbox>
                   <w:txbxContent>
                     <w:p>
@@ -561,7 +561,7 @@
           </mc:Choice>
           <mc:Fallback>
             <w:pict>
-              <v:shape w14:anchorId="1AE9D886" id="_x0000_s1028" type="#_x0000_t202" style="position:absolute;left:0;text-align:left;margin-left:151.95pt;margin-top:658.15pt;width:342pt;height:84.75pt;z-index:251673600;visibility:visible;mso-wrap-style:square;mso-width-percent:0;mso-height-percent:0;mso-wrap-distance-left:9pt;mso-wrap-distance-top:3.6pt;mso-wrap-distance-right:9pt;mso-wrap-distance-bottom:3.6pt;mso-position-horizontal:absolute;mso-position-horizontal-relative:margin;mso-position-vertical:absolute;mso-position-vertical-relative:text;mso-width-percent:0;mso-height-percent:0;mso-width-relative:margin;mso-height-relative:margin;v-text-anchor:top" o:gfxdata="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" filled="f" stroked="f">
+              <v:shape w14:anchorId="1AE9D886" id="_x0000_s1028" type="#_x0000_t202" style="position:absolute;left:0;text-align:left;margin-left:151.95pt;margin-top:658.15pt;width:342pt;height:84.75pt;z-index:251673600;visibility:visible;mso-wrap-style:square;mso-width-percent:0;mso-height-percent:0;mso-wrap-distance-left:9pt;mso-wrap-distance-top:3.6pt;mso-wrap-distance-right:9pt;mso-wrap-distance-bottom:3.6pt;mso-position-horizontal:absolute;mso-position-horizontal-relative:margin;mso-position-vertical:absolute;mso-position-vertical-relative:text;mso-width-percent:0;mso-height-percent:0;mso-width-relative:margin;mso-height-relative:margin;v-text-anchor:top" o:gfxdata="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" filled="f" stroked="f">
                 <v:textbox>
                   <w:txbxContent>
                     <w:p>
@@ -581,8 +581,19 @@
                           <w:szCs w:val="32"/>
                           <w:lang w:val="es-AR"/>
                         </w:rPr>
-                        <w:t>Fernando Venini</w:t>
+                        <w:t xml:space="preserve">Fernando </w:t>
                       </w:r>
+                      <w:proofErr w:type="spellStart"/>
+                      <w:r>
+                        <w:rPr>
+                          <w:color w:val="FFFFFF" w:themeColor="background1"/>
+                          <w:sz w:val="32"/>
+                          <w:szCs w:val="32"/>
+                          <w:lang w:val="es-AR"/>
+                        </w:rPr>
+                        <w:t>Venini</w:t>
+                      </w:r>
+                      <w:proofErr w:type="spellEnd"/>
                     </w:p>
                     <w:p>
                       <w:pPr>
@@ -601,8 +612,19 @@
                           <w:szCs w:val="32"/>
                           <w:lang w:val="es-AR"/>
                         </w:rPr>
-                        <w:t>Leonel Grosse</w:t>
+                        <w:t xml:space="preserve">Leonel </w:t>
                       </w:r>
+                      <w:proofErr w:type="spellStart"/>
+                      <w:r>
+                        <w:rPr>
+                          <w:color w:val="FFFFFF" w:themeColor="background1"/>
+                          <w:sz w:val="32"/>
+                          <w:szCs w:val="32"/>
+                          <w:lang w:val="es-AR"/>
+                        </w:rPr>
+                        <w:t>Grosse</w:t>
+                      </w:r>
+                      <w:proofErr w:type="spellEnd"/>
                     </w:p>
                     <w:p>
                       <w:pPr>
@@ -630,8 +652,19 @@
                           <w:szCs w:val="32"/>
                           <w:lang w:val="es-AR"/>
                         </w:rPr>
-                        <w:t xml:space="preserve"> Ibañez</w:t>
+                        <w:t xml:space="preserve"> </w:t>
                       </w:r>
+                      <w:proofErr w:type="spellStart"/>
+                      <w:r>
+                        <w:rPr>
+                          <w:color w:val="FFFFFF" w:themeColor="background1"/>
+                          <w:sz w:val="32"/>
+                          <w:szCs w:val="32"/>
+                          <w:lang w:val="es-AR"/>
+                        </w:rPr>
+                        <w:t>Ibañez</w:t>
+                      </w:r>
+                      <w:proofErr w:type="spellEnd"/>
                     </w:p>
                     <w:p>
                       <w:pPr>
@@ -643,6 +676,7 @@
                           <w:lang w:val="es-AR"/>
                         </w:rPr>
                       </w:pPr>
+                      <w:proofErr w:type="spellStart"/>
                       <w:r>
                         <w:rPr>
                           <w:color w:val="FFFFFF" w:themeColor="background1"/>
@@ -652,6 +686,7 @@
                         </w:rPr>
                         <w:t>hfthh</w:t>
                       </w:r>
+                      <w:proofErr w:type="spellEnd"/>
                     </w:p>
                   </w:txbxContent>
                 </v:textbox>
@@ -748,7 +783,7 @@
           </mc:Choice>
           <mc:Fallback>
             <w:pict>
-              <v:shape w14:anchorId="5356C1C5" id="_x0000_s1029" type="#_x0000_t202" style="position:absolute;left:0;text-align:left;margin-left:395.25pt;margin-top:11.65pt;width:191.25pt;height:73.5pt;z-index:251679744;visibility:visible;mso-wrap-style:square;mso-width-percent:0;mso-height-percent:0;mso-wrap-distance-left:9pt;mso-wrap-distance-top:3.6pt;mso-wrap-distance-right:9pt;mso-wrap-distance-bottom:3.6pt;mso-position-horizontal:absolute;mso-position-horizontal-relative:page;mso-position-vertical:absolute;mso-position-vertical-relative:text;mso-width-percent:0;mso-height-percent:0;mso-width-relative:margin;mso-height-relative:margin;v-text-anchor:top" o:gfxdata="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" filled="f" stroked="f">
+              <v:shape w14:anchorId="5356C1C5" id="_x0000_s1029" type="#_x0000_t202" style="position:absolute;left:0;text-align:left;margin-left:395.25pt;margin-top:11.65pt;width:191.25pt;height:73.5pt;z-index:251679744;visibility:visible;mso-wrap-style:square;mso-width-percent:0;mso-height-percent:0;mso-wrap-distance-left:9pt;mso-wrap-distance-top:3.6pt;mso-wrap-distance-right:9pt;mso-wrap-distance-bottom:3.6pt;mso-position-horizontal:absolute;mso-position-horizontal-relative:page;mso-position-vertical:absolute;mso-position-vertical-relative:text;mso-width-percent:0;mso-height-percent:0;mso-width-relative:margin;mso-height-relative:margin;v-text-anchor:top" o:gfxdata="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" filled="f" stroked="f">
                 <v:textbox>
                   <w:txbxContent>
                     <w:p>
@@ -937,7 +972,19 @@
         <w:rPr>
           <w:rFonts w:ascii="Arial" w:eastAsia="Arial" w:hAnsi="Arial" w:cs="Arial"/>
         </w:rPr>
-        <w:t>Gestionar eficientemente el proceso de reserva de habitaciones y carpas atendiendo a la sobredemanda con el motivo de poder brindarle lugar a los que necesitan y dar de bajas aquellos que cancelan la reservas.</w:t>
+        <w:t xml:space="preserve">Gestionar eficientemente el proceso de reserva de </w:t>
+      </w:r>
+      <w:r>
+        <w:rPr>
+          <w:rFonts w:ascii="Arial" w:eastAsia="Arial" w:hAnsi="Arial" w:cs="Arial"/>
+        </w:rPr>
+        <w:t>cabañas</w:t>
+      </w:r>
+      <w:r>
+        <w:rPr>
+          <w:rFonts w:ascii="Arial" w:eastAsia="Arial" w:hAnsi="Arial" w:cs="Arial"/>
+        </w:rPr>
+        <w:t xml:space="preserve"> y carpas atendiendo a la sobredemanda con el motivo de poder brindarle lugar a los que necesitan y dar de bajas aquellos que cancelan la reservas.</w:t>
       </w:r>
     </w:p>
     <w:p>
@@ -1157,7 +1204,7 @@
           <w:rFonts w:ascii="Arial" w:eastAsia="Arial" w:hAnsi="Arial" w:cs="Arial"/>
           <w:color w:val="000000"/>
         </w:rPr>
-        <w:t>Registro de usuarios con perfiles de cliente.</w:t>
+        <w:t>Registro de cliente.</w:t>
       </w:r>
     </w:p>
     <w:p>
@@ -1183,7 +1230,7 @@
           <w:rFonts w:ascii="Arial" w:eastAsia="Arial" w:hAnsi="Arial" w:cs="Arial"/>
           <w:color w:val="000000"/>
         </w:rPr>
-        <w:t>Visualización de disponibilidad de habitaciones en fechas específicas.</w:t>
+        <w:t>Visualización de disponibilidad en fechas específicas.</w:t>
       </w:r>
     </w:p>
     <w:p>
@@ -1308,7 +1355,19 @@
         <w:rPr>
           <w:rFonts w:ascii="Arial" w:eastAsia="Arial" w:hAnsi="Arial" w:cs="Arial"/>
         </w:rPr>
-        <w:t>en la cual se presentara como</w:t>
+        <w:t xml:space="preserve">en la cual se </w:t>
+      </w:r>
+      <w:r>
+        <w:rPr>
+          <w:rFonts w:ascii="Arial" w:eastAsia="Arial" w:hAnsi="Arial" w:cs="Arial"/>
+        </w:rPr>
+        <w:t>presentará</w:t>
+      </w:r>
+      <w:r>
+        <w:rPr>
+          <w:rFonts w:ascii="Arial" w:eastAsia="Arial" w:hAnsi="Arial" w:cs="Arial"/>
+        </w:rPr>
+        <w:t xml:space="preserve"> como</w:t>
       </w:r>
       <w:r>
         <w:rPr>
@@ -1461,13 +1520,49 @@
         <w:rPr>
           <w:rFonts w:ascii="Arial" w:eastAsia="Arial" w:hAnsi="Arial" w:cs="Arial"/>
         </w:rPr>
-        <w:t>El usuario podrá encontrar información detallada sobre habitaciones, tarifas y disponibilidad</w:t>
-      </w:r>
-      <w:r>
-        <w:rPr>
-          <w:rFonts w:ascii="Arial" w:eastAsia="Arial" w:hAnsi="Arial" w:cs="Arial"/>
-        </w:rPr>
-        <w:t>, y realizar reservas en simples pasos ya que se ha diseñado una aplicación de escritorio que simplificará la gestión de reservas, facilitando la asignación de cabañas o carpas y la gestión de cancelaciones.</w:t>
+        <w:t xml:space="preserve">El usuario podrá encontrar información detallada sobre </w:t>
+      </w:r>
+      <w:r>
+        <w:rPr>
+          <w:rFonts w:ascii="Arial" w:eastAsia="Arial" w:hAnsi="Arial" w:cs="Arial"/>
+        </w:rPr>
+        <w:t>cabaña y carpas</w:t>
+      </w:r>
+      <w:r>
+        <w:rPr>
+          <w:rFonts w:ascii="Arial" w:eastAsia="Arial" w:hAnsi="Arial" w:cs="Arial"/>
+        </w:rPr>
+        <w:t xml:space="preserve">, </w:t>
+      </w:r>
+      <w:r>
+        <w:rPr>
+          <w:rFonts w:ascii="Arial" w:eastAsia="Arial" w:hAnsi="Arial" w:cs="Arial"/>
+        </w:rPr>
+        <w:t>costo por noche</w:t>
+      </w:r>
+      <w:r>
+        <w:rPr>
+          <w:rFonts w:ascii="Arial" w:eastAsia="Arial" w:hAnsi="Arial" w:cs="Arial"/>
+        </w:rPr>
+        <w:t xml:space="preserve"> y disponibilidad</w:t>
+      </w:r>
+      <w:r>
+        <w:rPr>
+          <w:rFonts w:ascii="Arial" w:eastAsia="Arial" w:hAnsi="Arial" w:cs="Arial"/>
+        </w:rPr>
+        <w:t xml:space="preserve">. </w:t>
+      </w:r>
+      <w:r>
+        <w:rPr>
+          <w:rFonts w:ascii="Arial" w:eastAsia="Arial" w:hAnsi="Arial" w:cs="Arial"/>
+        </w:rPr>
+        <w:t>Podrá</w:t>
+      </w:r>
+      <w:r>
+        <w:rPr>
+          <w:rFonts w:ascii="Arial" w:eastAsia="Arial" w:hAnsi="Arial" w:cs="Arial"/>
+        </w:rPr>
+        <w:t xml:space="preserve"> realizar reservas en simples pasos ya que se ha diseñado una aplicación de escritorio que simplificará la gestión de reservas, facilitando la asignación de cabañas o carpas y la gestión de cancelaciones.</w:t>
       </w:r>
     </w:p>
     <w:p>
@@ -1523,10 +1618,10 @@
           <w:noProof/>
         </w:rPr>
         <w:drawing>
-          <wp:inline distT="0" distB="0" distL="0" distR="0" wp14:anchorId="5CA66FF7" wp14:editId="78223656">
-            <wp:extent cx="2371725" cy="1133475"/>
-            <wp:effectExtent l="0" t="0" r="9525" b="9525"/>
-            <wp:docPr id="201261624" name="Imagen 1" descr="Texto&#10;&#10;Descripción generada automáticamente"/>
+          <wp:inline distT="0" distB="0" distL="0" distR="0" wp14:anchorId="014150F9" wp14:editId="1623CE35">
+            <wp:extent cx="2053988" cy="1228365"/>
+            <wp:effectExtent l="0" t="0" r="3810" b="0"/>
+            <wp:docPr id="5" name="Imagen 5"/>
             <wp:cNvGraphicFramePr>
               <a:graphicFrameLocks xmlns:a="http://schemas.openxmlformats.org/drawingml/2006/main" noChangeAspect="1"/>
             </wp:cNvGraphicFramePr>
@@ -1534,10 +1629,8 @@
               <a:graphicData uri="http://schemas.openxmlformats.org/drawingml/2006/picture">
                 <pic:pic xmlns:pic="http://schemas.openxmlformats.org/drawingml/2006/picture">
                   <pic:nvPicPr>
-                    <pic:cNvPr id="201261624" name="Imagen 1" descr="Texto&#10;&#10;Descripción generada automáticamente"/>
-                    <pic:cNvPicPr>
-                      <a:picLocks noChangeAspect="1" noChangeArrowheads="1"/>
-                    </pic:cNvPicPr>
+                    <pic:cNvPr id="5" name="Imagen 5"/>
+                    <pic:cNvPicPr/>
                   </pic:nvPicPr>
                   <pic:blipFill>
                     <a:blip r:embed="rId10">
@@ -1547,23 +1640,18 @@
                         </a:ext>
                       </a:extLst>
                     </a:blip>
-                    <a:srcRect/>
                     <a:stretch>
                       <a:fillRect/>
                     </a:stretch>
                   </pic:blipFill>
-                  <pic:spPr bwMode="auto">
+                  <pic:spPr>
                     <a:xfrm>
                       <a:off x="0" y="0"/>
-                      <a:ext cx="2371725" cy="1133475"/>
+                      <a:ext cx="2073304" cy="1239917"/>
                     </a:xfrm>
                     <a:prstGeom prst="rect">
                       <a:avLst/>
                     </a:prstGeom>
-                    <a:noFill/>
-                    <a:ln>
-                      <a:noFill/>
-                    </a:ln>
                   </pic:spPr>
                 </pic:pic>
               </a:graphicData>
@@ -1585,11 +1673,35 @@
         <w:spacing w:line="360" w:lineRule="auto"/>
         <w:rPr>
           <w:rFonts w:ascii="Arial" w:hAnsi="Arial" w:cs="Arial"/>
+          <w:b/>
+          <w:bCs/>
+          <w:i/>
+          <w:iCs/>
+          <w:u w:val="single"/>
         </w:rPr>
       </w:pPr>
       <w:r>
         <w:rPr>
           <w:rFonts w:ascii="Arial" w:hAnsi="Arial" w:cs="Arial"/>
+          <w:b/>
+          <w:bCs/>
+          <w:i/>
+          <w:iCs/>
+          <w:u w:val="single"/>
+        </w:rPr>
+        <w:t>Reservas</w:t>
+      </w:r>
+    </w:p>
+    <w:p>
+      <w:pPr>
+        <w:spacing w:line="360" w:lineRule="auto"/>
+        <w:rPr>
+          <w:rFonts w:ascii="Arial" w:hAnsi="Arial" w:cs="Arial"/>
+        </w:rPr>
+      </w:pPr>
+      <w:r>
+        <w:rPr>
+          <w:rFonts w:ascii="Arial" w:hAnsi="Arial" w:cs="Arial"/>
         </w:rPr>
         <w:t xml:space="preserve">El menú de reservas le permite al usuario a elegir entre varias opciones dentro de las cuales se encuentran la de crear una reserva, modificar una reserva en particular, borrar una reserva, </w:t>
       </w:r>
@@ -1597,13 +1709,43 @@
         <w:rPr>
           <w:rFonts w:ascii="Arial" w:hAnsi="Arial" w:cs="Arial"/>
         </w:rPr>
-        <w:t xml:space="preserve">listar todas las reservas, </w:t>
+        <w:t>v</w:t>
       </w:r>
       <w:r>
         <w:rPr>
           <w:rFonts w:ascii="Arial" w:hAnsi="Arial" w:cs="Arial"/>
         </w:rPr>
-        <w:t>buscar una reserva, verificar el estado de una reserva y crear una copia de seguridad de las reservas hechas.</w:t>
+        <w:t>erificar una</w:t>
+      </w:r>
+      <w:r>
+        <w:rPr>
+          <w:rFonts w:ascii="Arial" w:hAnsi="Arial" w:cs="Arial"/>
+        </w:rPr>
+        <w:t xml:space="preserve"> reserva</w:t>
+      </w:r>
+      <w:r>
+        <w:rPr>
+          <w:rFonts w:ascii="Arial" w:hAnsi="Arial" w:cs="Arial"/>
+        </w:rPr>
+        <w:t xml:space="preserve"> y</w:t>
+      </w:r>
+      <w:r>
+        <w:rPr>
+          <w:rFonts w:ascii="Arial" w:hAnsi="Arial" w:cs="Arial"/>
+        </w:rPr>
+        <w:t xml:space="preserve"> </w:t>
+      </w:r>
+      <w:r>
+        <w:rPr>
+          <w:rFonts w:ascii="Arial" w:hAnsi="Arial" w:cs="Arial"/>
+        </w:rPr>
+        <w:t>mostrar Reservas</w:t>
+      </w:r>
+      <w:r>
+        <w:rPr>
+          <w:rFonts w:ascii="Arial" w:hAnsi="Arial" w:cs="Arial"/>
+        </w:rPr>
+        <w:t>.</w:t>
       </w:r>
     </w:p>
     <w:p/>
@@ -1614,36 +1756,29 @@
     </w:p>
     <w:p>
       <w:pPr>
-        <w:jc w:val="center"/>
+        <w:rPr>
+          <w:rFonts w:ascii="Arial" w:eastAsia="Arial" w:hAnsi="Arial" w:cs="Arial"/>
+          <w:bCs/>
+          <w:iCs/>
+        </w:rPr>
+      </w:pPr>
+      <w:r>
         <w:rPr>
           <w:rFonts w:ascii="Arial" w:eastAsia="Arial" w:hAnsi="Arial" w:cs="Arial"/>
           <w:b/>
           <w:i/>
+          <w:noProof/>
           <w:color w:val="FF0000"/>
           <w:sz w:val="40"/>
           <w:szCs w:val="40"/>
           <w:u w:val="single"/>
         </w:rPr>
-      </w:pPr>
-      <w:r>
-        <w:rPr>
-          <w:rFonts w:ascii="Arial" w:hAnsi="Arial" w:cs="Arial"/>
-          <w:noProof/>
-        </w:rPr>
         <w:lastRenderedPageBreak/>
         <w:drawing>
-          <wp:anchor distT="0" distB="0" distL="114300" distR="114300" simplePos="0" relativeHeight="251681792" behindDoc="0" locked="0" layoutInCell="1" allowOverlap="1" wp14:anchorId="5C331071" wp14:editId="38C5E300">
-            <wp:simplePos x="0" y="0"/>
-            <wp:positionH relativeFrom="margin">
-              <wp:align>left</wp:align>
-            </wp:positionH>
-            <wp:positionV relativeFrom="paragraph">
-              <wp:posOffset>0</wp:posOffset>
-            </wp:positionV>
-            <wp:extent cx="3660140" cy="1628775"/>
+          <wp:inline distT="0" distB="0" distL="0" distR="0" wp14:anchorId="11E2956B" wp14:editId="60608A70">
+            <wp:extent cx="2762636" cy="1762371"/>
             <wp:effectExtent l="0" t="0" r="0" b="9525"/>
-            <wp:wrapSquare wrapText="bothSides"/>
-            <wp:docPr id="1187285522" name="Imagen 2" descr="Texto&#10;&#10;Descripción generada automáticamente"/>
+            <wp:docPr id="7" name="Imagen 7"/>
             <wp:cNvGraphicFramePr>
               <a:graphicFrameLocks xmlns:a="http://schemas.openxmlformats.org/drawingml/2006/main" noChangeAspect="1"/>
             </wp:cNvGraphicFramePr>
@@ -1651,10 +1786,8 @@
               <a:graphicData uri="http://schemas.openxmlformats.org/drawingml/2006/picture">
                 <pic:pic xmlns:pic="http://schemas.openxmlformats.org/drawingml/2006/picture">
                   <pic:nvPicPr>
-                    <pic:cNvPr id="1187285522" name="Imagen 2" descr="Texto&#10;&#10;Descripción generada automáticamente"/>
-                    <pic:cNvPicPr>
-                      <a:picLocks noChangeAspect="1" noChangeArrowheads="1"/>
-                    </pic:cNvPicPr>
+                    <pic:cNvPr id="7" name="Imagen 7"/>
+                    <pic:cNvPicPr/>
                   </pic:nvPicPr>
                   <pic:blipFill>
                     <a:blip r:embed="rId11">
@@ -1664,87 +1797,251 @@
                         </a:ext>
                       </a:extLst>
                     </a:blip>
-                    <a:srcRect/>
                     <a:stretch>
                       <a:fillRect/>
                     </a:stretch>
                   </pic:blipFill>
-                  <pic:spPr bwMode="auto">
+                  <pic:spPr>
                     <a:xfrm>
                       <a:off x="0" y="0"/>
-                      <a:ext cx="3660140" cy="1628775"/>
+                      <a:ext cx="2762636" cy="1762371"/>
                     </a:xfrm>
                     <a:prstGeom prst="rect">
                       <a:avLst/>
                     </a:prstGeom>
-                    <a:noFill/>
-                    <a:ln>
-                      <a:noFill/>
-                    </a:ln>
                   </pic:spPr>
                 </pic:pic>
               </a:graphicData>
             </a:graphic>
-            <wp14:sizeRelH relativeFrom="margin">
-              <wp14:pctWidth>0</wp14:pctWidth>
-            </wp14:sizeRelH>
-            <wp14:sizeRelV relativeFrom="margin">
-              <wp14:pctHeight>0</wp14:pctHeight>
-            </wp14:sizeRelV>
-          </wp:anchor>
+          </wp:inline>
         </w:drawing>
       </w:r>
     </w:p>
     <w:p>
       <w:pPr>
-        <w:jc w:val="center"/>
+        <w:rPr>
+          <w:rFonts w:ascii="Arial" w:eastAsia="Arial" w:hAnsi="Arial" w:cs="Arial"/>
+          <w:bCs/>
+          <w:iCs/>
+        </w:rPr>
+      </w:pPr>
+      <w:r>
+        <w:rPr>
+          <w:rFonts w:ascii="Arial" w:eastAsia="Arial" w:hAnsi="Arial" w:cs="Arial"/>
+          <w:bCs/>
+          <w:iCs/>
+        </w:rPr>
+        <w:t xml:space="preserve">La primera opción del menú, se carga una </w:t>
+      </w:r>
+      <w:r>
+        <w:rPr>
+          <w:rFonts w:ascii="Arial" w:eastAsia="Arial" w:hAnsi="Arial" w:cs="Arial"/>
+          <w:bCs/>
+          <w:iCs/>
+        </w:rPr>
+        <w:t>reserva y</w:t>
+      </w:r>
+      <w:r>
+        <w:rPr>
+          <w:rFonts w:ascii="Arial" w:eastAsia="Arial" w:hAnsi="Arial" w:cs="Arial"/>
+          <w:bCs/>
+          <w:iCs/>
+        </w:rPr>
+        <w:t xml:space="preserve"> se procede a guardar información en los archivos</w:t>
+      </w:r>
+      <w:r>
+        <w:rPr>
+          <w:rFonts w:ascii="Arial" w:eastAsia="Arial" w:hAnsi="Arial" w:cs="Arial"/>
+          <w:bCs/>
+          <w:iCs/>
+        </w:rPr>
+        <w:t>: Reservas.dat</w:t>
+      </w:r>
+      <w:r>
+        <w:rPr>
+          <w:rFonts w:ascii="Arial" w:eastAsia="Arial" w:hAnsi="Arial" w:cs="Arial"/>
+          <w:bCs/>
+          <w:iCs/>
+        </w:rPr>
+        <w:t xml:space="preserve"> </w:t>
+      </w:r>
+      <w:r>
+        <w:rPr>
+          <w:rFonts w:ascii="Arial" w:eastAsia="Arial" w:hAnsi="Arial" w:cs="Arial"/>
+          <w:bCs/>
+          <w:iCs/>
+        </w:rPr>
+        <w:t xml:space="preserve">pertenecientes a </w:t>
+      </w:r>
+      <w:proofErr w:type="gramStart"/>
+      <w:r>
+        <w:rPr>
+          <w:rFonts w:ascii="Arial" w:eastAsia="Arial" w:hAnsi="Arial" w:cs="Arial"/>
+          <w:bCs/>
+          <w:iCs/>
+        </w:rPr>
+        <w:t>la clases</w:t>
+      </w:r>
+      <w:proofErr w:type="gramEnd"/>
+      <w:r>
+        <w:rPr>
+          <w:rFonts w:ascii="Arial" w:eastAsia="Arial" w:hAnsi="Arial" w:cs="Arial"/>
+          <w:bCs/>
+          <w:iCs/>
+        </w:rPr>
+        <w:t xml:space="preserve"> Archivo reservas; Clientes.dat perteneciente a la clase Archivo Clientes (en caso de no existir el registro de cliente ingresado previamente); Carpas.dat, perteneciente a la clase Archivo Carpas o Cabanias.dat perteneciente a la clase Archivo </w:t>
+      </w:r>
+      <w:r>
+        <w:rPr>
+          <w:rFonts w:ascii="Arial" w:eastAsia="Arial" w:hAnsi="Arial" w:cs="Arial"/>
+          <w:bCs/>
+          <w:iCs/>
+        </w:rPr>
+        <w:t>Cabañas</w:t>
+      </w:r>
+      <w:r>
+        <w:rPr>
+          <w:rFonts w:ascii="Arial" w:eastAsia="Arial" w:hAnsi="Arial" w:cs="Arial"/>
+          <w:bCs/>
+          <w:iCs/>
+        </w:rPr>
+        <w:t xml:space="preserve"> (depende del servicio que requiera el cliente).</w:t>
+      </w:r>
+    </w:p>
+    <w:p>
+      <w:pPr>
+        <w:rPr>
+          <w:rFonts w:ascii="Arial" w:eastAsia="Arial" w:hAnsi="Arial" w:cs="Arial"/>
+          <w:bCs/>
+          <w:iCs/>
+        </w:rPr>
+      </w:pPr>
+      <w:r>
+        <w:rPr>
+          <w:rFonts w:ascii="Arial" w:eastAsia="Arial" w:hAnsi="Arial" w:cs="Arial"/>
+          <w:bCs/>
+          <w:iCs/>
+        </w:rPr>
+        <w:t xml:space="preserve">Modificar una reserva ofrece la posibilidad de cancelar una reserva mediante la baja lógica y modificar la fecha de entrada o fecha de salida en el caso que requiera el cliente. Si se desea ver la reserva con el cambio efectuado, se puede ver desde el menú opción cuatro mediante el ingreso del </w:t>
+      </w:r>
+      <w:r>
+        <w:rPr>
+          <w:rFonts w:ascii="Arial" w:eastAsia="Arial" w:hAnsi="Arial" w:cs="Arial"/>
+          <w:bCs/>
+          <w:iCs/>
+        </w:rPr>
+        <w:t>DNI</w:t>
+      </w:r>
+      <w:r>
+        <w:rPr>
+          <w:rFonts w:ascii="Arial" w:eastAsia="Arial" w:hAnsi="Arial" w:cs="Arial"/>
+          <w:bCs/>
+          <w:iCs/>
+        </w:rPr>
+        <w:t>, y muestra la reserva esa reserva en particular.</w:t>
+      </w:r>
+    </w:p>
+    <w:p>
+      <w:pPr>
+        <w:rPr>
+          <w:rFonts w:ascii="Arial" w:eastAsia="Arial" w:hAnsi="Arial" w:cs="Arial"/>
+          <w:bCs/>
+          <w:iCs/>
+        </w:rPr>
+      </w:pPr>
+      <w:r>
+        <w:rPr>
+          <w:rFonts w:ascii="Arial" w:eastAsia="Arial" w:hAnsi="Arial" w:cs="Arial"/>
+          <w:bCs/>
+          <w:iCs/>
+        </w:rPr>
+        <w:t xml:space="preserve">Borrar una reserva implica el método de baja física. Esto es útil </w:t>
+      </w:r>
+      <w:r>
+        <w:rPr>
+          <w:rFonts w:ascii="Arial" w:eastAsia="Arial" w:hAnsi="Arial" w:cs="Arial"/>
+          <w:bCs/>
+          <w:iCs/>
+        </w:rPr>
+        <w:t>ya que,</w:t>
+      </w:r>
+      <w:r>
+        <w:rPr>
+          <w:rFonts w:ascii="Arial" w:eastAsia="Arial" w:hAnsi="Arial" w:cs="Arial"/>
+          <w:bCs/>
+          <w:iCs/>
+        </w:rPr>
+        <w:t xml:space="preserve"> a la hora de listar las reservas, no discrimina entre canceladas o activas, solo muestra el archivo en su totalidad. En caso de querer dar de baja un registro para no listarlo posteriormente, se ingresa el </w:t>
+      </w:r>
+      <w:r>
+        <w:rPr>
+          <w:rFonts w:ascii="Arial" w:eastAsia="Arial" w:hAnsi="Arial" w:cs="Arial"/>
+          <w:bCs/>
+          <w:iCs/>
+        </w:rPr>
+        <w:t>DNI</w:t>
+      </w:r>
+      <w:r>
+        <w:rPr>
+          <w:rFonts w:ascii="Arial" w:eastAsia="Arial" w:hAnsi="Arial" w:cs="Arial"/>
+          <w:bCs/>
+          <w:iCs/>
+        </w:rPr>
+        <w:t xml:space="preserve"> especifico, se crea un back up de resguardo y luego se procede a crear un nuevo archivo con cada uno de los registros que no coincidan con el que se desea dar de baja.</w:t>
+      </w:r>
+    </w:p>
+    <w:p>
+      <w:pPr>
+        <w:rPr>
+          <w:rFonts w:ascii="Arial" w:eastAsia="Arial" w:hAnsi="Arial" w:cs="Arial"/>
+          <w:bCs/>
+          <w:iCs/>
+        </w:rPr>
+      </w:pPr>
+      <w:r>
+        <w:rPr>
+          <w:rFonts w:ascii="Arial" w:eastAsia="Arial" w:hAnsi="Arial" w:cs="Arial"/>
+          <w:bCs/>
+          <w:iCs/>
+        </w:rPr>
+        <w:t>La opción numero 4, verificar reservas, implica la verificación de una reserva en particular e informa si esta activa o cancelada.</w:t>
+      </w:r>
+    </w:p>
+    <w:p>
+      <w:pPr>
+        <w:rPr>
+          <w:rFonts w:ascii="Arial" w:eastAsia="Arial" w:hAnsi="Arial" w:cs="Arial"/>
+          <w:bCs/>
+          <w:iCs/>
+        </w:rPr>
+      </w:pPr>
+      <w:r>
+        <w:rPr>
+          <w:rFonts w:ascii="Arial" w:eastAsia="Arial" w:hAnsi="Arial" w:cs="Arial"/>
+          <w:bCs/>
+          <w:iCs/>
+        </w:rPr>
+        <w:t>La opción mostrar reservas nos permite leer tanto el archivo actual por el cual el sistema realiza cargas al disco de nuevas reservas como el archivo back up de resguardo.</w:t>
+      </w:r>
+    </w:p>
+    <w:p>
+      <w:pPr>
         <w:rPr>
           <w:rFonts w:ascii="Arial" w:eastAsia="Arial" w:hAnsi="Arial" w:cs="Arial"/>
           <w:b/>
           <w:i/>
-          <w:color w:val="FF0000"/>
-          <w:sz w:val="40"/>
-          <w:szCs w:val="40"/>
           <w:u w:val="single"/>
         </w:rPr>
       </w:pPr>
-    </w:p>
-    <w:p>
-      <w:pPr>
-        <w:jc w:val="center"/>
+      <w:r>
         <w:rPr>
           <w:rFonts w:ascii="Arial" w:eastAsia="Arial" w:hAnsi="Arial" w:cs="Arial"/>
           <w:b/>
           <w:i/>
-          <w:color w:val="FF0000"/>
-          <w:sz w:val="40"/>
-          <w:szCs w:val="40"/>
           <w:u w:val="single"/>
         </w:rPr>
-      </w:pPr>
-    </w:p>
-    <w:p>
-      <w:pPr>
-        <w:jc w:val="center"/>
-        <w:rPr>
-          <w:rFonts w:ascii="Arial" w:eastAsia="Arial" w:hAnsi="Arial" w:cs="Arial"/>
-          <w:b/>
-          <w:i/>
-          <w:color w:val="FF0000"/>
-          <w:sz w:val="40"/>
-          <w:szCs w:val="40"/>
-          <w:u w:val="single"/>
-        </w:rPr>
-      </w:pPr>
-    </w:p>
-    <w:p>
-      <w:pPr>
-        <w:rPr>
-          <w:rFonts w:ascii="Arial" w:eastAsia="Arial" w:hAnsi="Arial" w:cs="Arial"/>
-          <w:bCs/>
-          <w:iCs/>
-        </w:rPr>
-      </w:pPr>
+        <w:t>Clientes</w:t>
+      </w:r>
     </w:p>
     <w:p>
       <w:pPr>
@@ -1761,7 +2058,23 @@
           <w:bCs/>
           <w:iCs/>
         </w:rPr>
-        <w:t>La siguiente opción es el menú de clientes el cual es similar al menú de reservas y se muestra de la siguiente forma:</w:t>
+        <w:t xml:space="preserve">La siguiente opción es el menú de clientes el cual </w:t>
+      </w:r>
+      <w:r>
+        <w:rPr>
+          <w:rFonts w:ascii="Arial" w:eastAsia="Arial" w:hAnsi="Arial" w:cs="Arial"/>
+          <w:bCs/>
+          <w:iCs/>
+        </w:rPr>
+        <w:t>conserva las opciones Modificar datos del cliente, dar de baja a un cliente, listar todos los clientes, buscar a un cliente, verificar estado de un cliente, Crear una copia de seguridad de los clientes. La carga de cliente no es una opción que se muestra en este menú porque se carga implícitamente a la hora de realizar una carga de una reserva y se guarda posterior a la carga de los datos de clientes, el menú se muestra de la siguiente manera</w:t>
+      </w:r>
+      <w:r>
+        <w:rPr>
+          <w:rFonts w:ascii="Arial" w:eastAsia="Arial" w:hAnsi="Arial" w:cs="Arial"/>
+          <w:bCs/>
+          <w:iCs/>
+        </w:rPr>
+        <w:t>:</w:t>
       </w:r>
     </w:p>
     <w:p>
@@ -1777,13 +2090,20 @@
       </w:pPr>
       <w:r>
         <w:rPr>
+          <w:rFonts w:ascii="Arial" w:eastAsia="Arial" w:hAnsi="Arial" w:cs="Arial"/>
+          <w:b/>
+          <w:i/>
           <w:noProof/>
-        </w:rPr>
+          <w:sz w:val="40"/>
+          <w:szCs w:val="40"/>
+          <w:u w:val="single"/>
+        </w:rPr>
+        <w:lastRenderedPageBreak/>
         <w:drawing>
-          <wp:inline distT="0" distB="0" distL="0" distR="0" wp14:anchorId="290B454B" wp14:editId="306E25FD">
-            <wp:extent cx="3762375" cy="1733550"/>
-            <wp:effectExtent l="0" t="0" r="9525" b="0"/>
-            <wp:docPr id="338689811" name="Imagen 338689811" descr="Texto&#10;&#10;Descripción generada automáticamente"/>
+          <wp:inline distT="0" distB="0" distL="0" distR="0" wp14:anchorId="627CC442" wp14:editId="045ED092">
+            <wp:extent cx="4725059" cy="1991003"/>
+            <wp:effectExtent l="0" t="0" r="0" b="9525"/>
+            <wp:docPr id="11" name="Imagen 11"/>
             <wp:cNvGraphicFramePr>
               <a:graphicFrameLocks xmlns:a="http://schemas.openxmlformats.org/drawingml/2006/main" noChangeAspect="1"/>
             </wp:cNvGraphicFramePr>
@@ -1791,10 +2111,8 @@
               <a:graphicData uri="http://schemas.openxmlformats.org/drawingml/2006/picture">
                 <pic:pic xmlns:pic="http://schemas.openxmlformats.org/drawingml/2006/picture">
                   <pic:nvPicPr>
-                    <pic:cNvPr id="338689811" name="Imagen 338689811" descr="Texto&#10;&#10;Descripción generada automáticamente"/>
-                    <pic:cNvPicPr>
-                      <a:picLocks noChangeAspect="1" noChangeArrowheads="1"/>
-                    </pic:cNvPicPr>
+                    <pic:cNvPr id="11" name="Imagen 11"/>
+                    <pic:cNvPicPr/>
                   </pic:nvPicPr>
                   <pic:blipFill>
                     <a:blip r:embed="rId12">
@@ -1804,23 +2122,18 @@
                         </a:ext>
                       </a:extLst>
                     </a:blip>
-                    <a:srcRect/>
                     <a:stretch>
                       <a:fillRect/>
                     </a:stretch>
                   </pic:blipFill>
-                  <pic:spPr bwMode="auto">
+                  <pic:spPr>
                     <a:xfrm>
                       <a:off x="0" y="0"/>
-                      <a:ext cx="3762375" cy="1733550"/>
+                      <a:ext cx="4725059" cy="1991003"/>
                     </a:xfrm>
                     <a:prstGeom prst="rect">
                       <a:avLst/>
                     </a:prstGeom>
-                    <a:noFill/>
-                    <a:ln>
-                      <a:noFill/>
-                    </a:ln>
                   </pic:spPr>
                 </pic:pic>
               </a:graphicData>
@@ -1838,6 +2151,291 @@
           <w:iCs/>
         </w:rPr>
       </w:pPr>
+    </w:p>
+    <w:p>
+      <w:pPr>
+        <w:spacing w:line="360" w:lineRule="auto"/>
+        <w:rPr>
+          <w:rFonts w:ascii="Arial" w:eastAsia="Arial" w:hAnsi="Arial" w:cs="Arial"/>
+          <w:bCs/>
+          <w:iCs/>
+        </w:rPr>
+      </w:pPr>
+      <w:r>
+        <w:rPr>
+          <w:rFonts w:ascii="Arial" w:eastAsia="Arial" w:hAnsi="Arial" w:cs="Arial"/>
+          <w:bCs/>
+          <w:iCs/>
+        </w:rPr>
+        <w:t xml:space="preserve">La </w:t>
+      </w:r>
+      <w:r>
+        <w:rPr>
+          <w:rFonts w:ascii="Arial" w:eastAsia="Arial" w:hAnsi="Arial" w:cs="Arial"/>
+          <w:bCs/>
+          <w:iCs/>
+        </w:rPr>
+        <w:t>primera opción</w:t>
+      </w:r>
+      <w:r>
+        <w:rPr>
+          <w:rFonts w:ascii="Arial" w:eastAsia="Arial" w:hAnsi="Arial" w:cs="Arial"/>
+          <w:bCs/>
+          <w:iCs/>
+        </w:rPr>
+        <w:t xml:space="preserve"> del menú ofrece la modificación de los datos de un cliente. Para modificar, se ingresa el </w:t>
+      </w:r>
+      <w:r>
+        <w:rPr>
+          <w:rFonts w:ascii="Arial" w:eastAsia="Arial" w:hAnsi="Arial" w:cs="Arial"/>
+          <w:bCs/>
+          <w:iCs/>
+        </w:rPr>
+        <w:t>DNI</w:t>
+      </w:r>
+      <w:r>
+        <w:rPr>
+          <w:rFonts w:ascii="Arial" w:eastAsia="Arial" w:hAnsi="Arial" w:cs="Arial"/>
+          <w:bCs/>
+          <w:iCs/>
+        </w:rPr>
+        <w:t xml:space="preserve">, se busca en el archivo de clientes </w:t>
+      </w:r>
+      <w:r>
+        <w:rPr>
+          <w:rFonts w:ascii="Arial" w:eastAsia="Arial" w:hAnsi="Arial" w:cs="Arial"/>
+          <w:bCs/>
+          <w:iCs/>
+        </w:rPr>
+        <w:t xml:space="preserve">el </w:t>
+      </w:r>
+      <w:r>
+        <w:rPr>
+          <w:rFonts w:ascii="Arial" w:eastAsia="Arial" w:hAnsi="Arial" w:cs="Arial"/>
+          <w:bCs/>
+          <w:iCs/>
+        </w:rPr>
+        <w:t xml:space="preserve">registro y una vez confirmado que sea el </w:t>
+      </w:r>
+      <w:r>
+        <w:rPr>
+          <w:rFonts w:ascii="Arial" w:eastAsia="Arial" w:hAnsi="Arial" w:cs="Arial"/>
+          <w:bCs/>
+          <w:iCs/>
+        </w:rPr>
+        <w:t xml:space="preserve">correcto, se procede a realizar una nueva carga para luego reescribir </w:t>
+      </w:r>
+      <w:r>
+        <w:rPr>
+          <w:rFonts w:ascii="Arial" w:eastAsia="Arial" w:hAnsi="Arial" w:cs="Arial"/>
+          <w:bCs/>
+          <w:iCs/>
+        </w:rPr>
+        <w:t xml:space="preserve">en </w:t>
+      </w:r>
+      <w:r>
+        <w:rPr>
+          <w:rFonts w:ascii="Arial" w:eastAsia="Arial" w:hAnsi="Arial" w:cs="Arial"/>
+          <w:bCs/>
+          <w:iCs/>
+        </w:rPr>
+        <w:t xml:space="preserve">la posición donde se encontraba el registro del cual </w:t>
+      </w:r>
+      <w:r>
+        <w:rPr>
+          <w:rFonts w:ascii="Arial" w:eastAsia="Arial" w:hAnsi="Arial" w:cs="Arial"/>
+          <w:bCs/>
+          <w:iCs/>
+        </w:rPr>
+        <w:t>se iba a modificar.</w:t>
+      </w:r>
+    </w:p>
+    <w:p>
+      <w:pPr>
+        <w:spacing w:line="360" w:lineRule="auto"/>
+        <w:rPr>
+          <w:rFonts w:ascii="Arial" w:eastAsia="Arial" w:hAnsi="Arial" w:cs="Arial"/>
+          <w:bCs/>
+          <w:iCs/>
+        </w:rPr>
+      </w:pPr>
+      <w:r>
+        <w:rPr>
+          <w:rFonts w:ascii="Arial" w:eastAsia="Arial" w:hAnsi="Arial" w:cs="Arial"/>
+          <w:bCs/>
+          <w:iCs/>
+        </w:rPr>
+        <w:t xml:space="preserve">Dar de baja cliente es la segunda opción del menú donde se procede a ingresar en sistema el </w:t>
+      </w:r>
+      <w:r>
+        <w:rPr>
+          <w:rFonts w:ascii="Arial" w:eastAsia="Arial" w:hAnsi="Arial" w:cs="Arial"/>
+          <w:bCs/>
+          <w:iCs/>
+        </w:rPr>
+        <w:t>DNI</w:t>
+      </w:r>
+      <w:r>
+        <w:rPr>
+          <w:rFonts w:ascii="Arial" w:eastAsia="Arial" w:hAnsi="Arial" w:cs="Arial"/>
+          <w:bCs/>
+          <w:iCs/>
+        </w:rPr>
+        <w:t xml:space="preserve"> para obtener el registro correcto, se procede a setear el estado en false y por ultimo se reescribe la posición con el estado modificado. No es una baja física si no mas bien lógica, ya que el registro sigue estando en Clientes.dat.</w:t>
+      </w:r>
+    </w:p>
+    <w:p>
+      <w:pPr>
+        <w:spacing w:line="360" w:lineRule="auto"/>
+        <w:rPr>
+          <w:rFonts w:ascii="Arial" w:eastAsia="Arial" w:hAnsi="Arial" w:cs="Arial"/>
+          <w:bCs/>
+          <w:iCs/>
+        </w:rPr>
+      </w:pPr>
+      <w:r>
+        <w:rPr>
+          <w:rFonts w:ascii="Arial" w:eastAsia="Arial" w:hAnsi="Arial" w:cs="Arial"/>
+          <w:bCs/>
+          <w:iCs/>
+        </w:rPr>
+        <w:t>Listar cliente es el método por el cual muestra en pantalla todos los clientes activos, es decir, aquellos que no se dieron de baja.</w:t>
+      </w:r>
+    </w:p>
+    <w:p>
+      <w:pPr>
+        <w:spacing w:line="360" w:lineRule="auto"/>
+        <w:rPr>
+          <w:rFonts w:ascii="Arial" w:eastAsia="Arial" w:hAnsi="Arial" w:cs="Arial"/>
+          <w:bCs/>
+          <w:iCs/>
+        </w:rPr>
+      </w:pPr>
+      <w:r>
+        <w:rPr>
+          <w:rFonts w:ascii="Arial" w:eastAsia="Arial" w:hAnsi="Arial" w:cs="Arial"/>
+          <w:bCs/>
+          <w:iCs/>
+        </w:rPr>
+        <w:t xml:space="preserve">Buscar cliente es un método sencillo donde previamente se le ingresa el </w:t>
+      </w:r>
+      <w:r>
+        <w:rPr>
+          <w:rFonts w:ascii="Arial" w:eastAsia="Arial" w:hAnsi="Arial" w:cs="Arial"/>
+          <w:bCs/>
+          <w:iCs/>
+        </w:rPr>
+        <w:t>DNI</w:t>
+      </w:r>
+      <w:r>
+        <w:rPr>
+          <w:rFonts w:ascii="Arial" w:eastAsia="Arial" w:hAnsi="Arial" w:cs="Arial"/>
+          <w:bCs/>
+          <w:iCs/>
+        </w:rPr>
+        <w:t xml:space="preserve"> en sistema, busca el registro único de correspondiente al </w:t>
+      </w:r>
+      <w:r>
+        <w:rPr>
+          <w:rFonts w:ascii="Arial" w:eastAsia="Arial" w:hAnsi="Arial" w:cs="Arial"/>
+          <w:bCs/>
+          <w:iCs/>
+        </w:rPr>
+        <w:t>DNI</w:t>
+      </w:r>
+      <w:r>
+        <w:rPr>
+          <w:rFonts w:ascii="Arial" w:eastAsia="Arial" w:hAnsi="Arial" w:cs="Arial"/>
+          <w:bCs/>
+          <w:iCs/>
+        </w:rPr>
+        <w:t xml:space="preserve"> y se muestra. Esta función puede servir a la hora de verificar los datos de un cliente en particular previo a modificar. No discrimina por clientes activos o inactivos, solo muestra la información de un cliente en particular.</w:t>
+      </w:r>
+    </w:p>
+    <w:p>
+      <w:pPr>
+        <w:spacing w:line="360" w:lineRule="auto"/>
+        <w:rPr>
+          <w:rFonts w:ascii="Arial" w:eastAsia="Arial" w:hAnsi="Arial" w:cs="Arial"/>
+          <w:bCs/>
+          <w:iCs/>
+        </w:rPr>
+      </w:pPr>
+      <w:r>
+        <w:rPr>
+          <w:rFonts w:ascii="Arial" w:eastAsia="Arial" w:hAnsi="Arial" w:cs="Arial"/>
+          <w:bCs/>
+          <w:iCs/>
+        </w:rPr>
+        <w:t>Verificar estado de un cliente es un método perteneciente al menú de clientes en el cual verifica su estado, dando como información si se encuentra deshabilitado o habilitado</w:t>
+      </w:r>
+      <w:r>
+        <w:rPr>
+          <w:rFonts w:ascii="Arial" w:eastAsia="Arial" w:hAnsi="Arial" w:cs="Arial"/>
+          <w:bCs/>
+          <w:iCs/>
+        </w:rPr>
+        <w:t>.</w:t>
+      </w:r>
+    </w:p>
+    <w:p>
+      <w:pPr>
+        <w:spacing w:line="360" w:lineRule="auto"/>
+        <w:rPr>
+          <w:rFonts w:ascii="Arial" w:eastAsia="Arial" w:hAnsi="Arial" w:cs="Arial"/>
+          <w:bCs/>
+          <w:iCs/>
+        </w:rPr>
+      </w:pPr>
+      <w:r>
+        <w:rPr>
+          <w:rFonts w:ascii="Arial" w:eastAsia="Arial" w:hAnsi="Arial" w:cs="Arial"/>
+          <w:bCs/>
+          <w:iCs/>
+        </w:rPr>
+        <w:t>Crear una copia de seguridad de los clientes es un método donde se procede a realizar un nuevo archivo, con denominación distinta al archivo en uso por el sistema. El archivo BackUpClientes.dat solo contiene información de registros habilitados de clientes.</w:t>
+      </w:r>
+    </w:p>
+    <w:p>
+      <w:pPr>
+        <w:spacing w:line="360" w:lineRule="auto"/>
+        <w:rPr>
+          <w:rFonts w:ascii="Arial" w:eastAsia="Arial" w:hAnsi="Arial" w:cs="Arial"/>
+          <w:bCs/>
+          <w:iCs/>
+        </w:rPr>
+      </w:pPr>
+    </w:p>
+    <w:p>
+      <w:pPr>
+        <w:spacing w:line="360" w:lineRule="auto"/>
+        <w:rPr>
+          <w:rFonts w:ascii="Arial" w:eastAsia="Arial" w:hAnsi="Arial" w:cs="Arial"/>
+          <w:b/>
+          <w:i/>
+          <w:u w:val="single"/>
+        </w:rPr>
+      </w:pPr>
+      <w:r>
+        <w:rPr>
+          <w:rFonts w:ascii="Arial" w:eastAsia="Arial" w:hAnsi="Arial" w:cs="Arial"/>
+          <w:b/>
+          <w:i/>
+          <w:u w:val="single"/>
+        </w:rPr>
+        <w:lastRenderedPageBreak/>
+        <w:t>Informes</w:t>
+      </w:r>
+    </w:p>
+    <w:p>
+      <w:pPr>
+        <w:spacing w:line="360" w:lineRule="auto"/>
+        <w:rPr>
+          <w:rFonts w:ascii="Arial" w:eastAsia="Arial" w:hAnsi="Arial" w:cs="Arial"/>
+          <w:bCs/>
+          <w:iCs/>
+        </w:rPr>
+      </w:pPr>
       <w:r>
         <w:rPr>
           <w:rFonts w:ascii="Arial" w:eastAsia="Arial" w:hAnsi="Arial" w:cs="Arial"/>
@@ -1860,23 +2458,7 @@
           <w:bCs/>
           <w:iCs/>
         </w:rPr>
-        <w:t xml:space="preserve"> la tercera opción corresponde al menú de informes el cual tiene como opciones: Informe mensual, Informe de los últimos 30 </w:t>
-      </w:r>
-      <w:r>
-        <w:rPr>
-          <w:rFonts w:ascii="Arial" w:eastAsia="Arial" w:hAnsi="Arial" w:cs="Arial"/>
-          <w:bCs/>
-          <w:iCs/>
-        </w:rPr>
-        <w:t>días</w:t>
-      </w:r>
-      <w:r>
-        <w:rPr>
-          <w:rFonts w:ascii="Arial" w:eastAsia="Arial" w:hAnsi="Arial" w:cs="Arial"/>
-          <w:bCs/>
-          <w:iCs/>
-        </w:rPr>
-        <w:t>, facturación total, mostrar cabañas en uso y mostrar carpas en uso.</w:t>
+        <w:t xml:space="preserve"> la tercera opción corresponde al menú de informes el cual tiene como opciones: Informe mensual, facturación total, mostrar cabañas en uso y mostrar carpas en uso.</w:t>
       </w:r>
     </w:p>
     <w:p>
@@ -1890,13 +2472,16 @@
       </w:pPr>
       <w:r>
         <w:rPr>
+          <w:rFonts w:ascii="Arial" w:eastAsia="Arial" w:hAnsi="Arial" w:cs="Arial"/>
+          <w:bCs/>
+          <w:iCs/>
           <w:noProof/>
         </w:rPr>
         <w:drawing>
-          <wp:inline distT="0" distB="0" distL="0" distR="0" wp14:anchorId="6C7C8F2D" wp14:editId="018DA03F">
-            <wp:extent cx="2352675" cy="1476375"/>
-            <wp:effectExtent l="0" t="0" r="9525" b="9525"/>
-            <wp:docPr id="595448014" name="Imagen 1" descr="Texto&#10;&#10;Descripción generada automáticamente"/>
+          <wp:inline distT="0" distB="0" distL="0" distR="0" wp14:anchorId="5AE97081" wp14:editId="4296DECD">
+            <wp:extent cx="2819794" cy="1667108"/>
+            <wp:effectExtent l="0" t="0" r="0" b="9525"/>
+            <wp:docPr id="12" name="Imagen 12"/>
             <wp:cNvGraphicFramePr>
               <a:graphicFrameLocks xmlns:a="http://schemas.openxmlformats.org/drawingml/2006/main" noChangeAspect="1"/>
             </wp:cNvGraphicFramePr>
@@ -1904,10 +2489,8 @@
               <a:graphicData uri="http://schemas.openxmlformats.org/drawingml/2006/picture">
                 <pic:pic xmlns:pic="http://schemas.openxmlformats.org/drawingml/2006/picture">
                   <pic:nvPicPr>
-                    <pic:cNvPr id="595448014" name="Imagen 1" descr="Texto&#10;&#10;Descripción generada automáticamente"/>
-                    <pic:cNvPicPr>
-                      <a:picLocks noChangeAspect="1" noChangeArrowheads="1"/>
-                    </pic:cNvPicPr>
+                    <pic:cNvPr id="12" name="Imagen 12"/>
+                    <pic:cNvPicPr/>
                   </pic:nvPicPr>
                   <pic:blipFill>
                     <a:blip r:embed="rId13">
@@ -1917,23 +2500,18 @@
                         </a:ext>
                       </a:extLst>
                     </a:blip>
-                    <a:srcRect/>
                     <a:stretch>
                       <a:fillRect/>
                     </a:stretch>
                   </pic:blipFill>
-                  <pic:spPr bwMode="auto">
+                  <pic:spPr>
                     <a:xfrm>
                       <a:off x="0" y="0"/>
-                      <a:ext cx="2352675" cy="1476375"/>
+                      <a:ext cx="2819794" cy="1667108"/>
                     </a:xfrm>
                     <a:prstGeom prst="rect">
                       <a:avLst/>
                     </a:prstGeom>
-                    <a:noFill/>
-                    <a:ln>
-                      <a:noFill/>
-                    </a:ln>
                   </pic:spPr>
                 </pic:pic>
               </a:graphicData>
@@ -1941,6 +2519,126 @@
           </wp:inline>
         </w:drawing>
       </w:r>
+    </w:p>
+    <w:p>
+      <w:pPr>
+        <w:spacing w:line="360" w:lineRule="auto"/>
+        <w:rPr>
+          <w:rFonts w:ascii="Arial" w:eastAsia="Arial" w:hAnsi="Arial" w:cs="Arial"/>
+          <w:bCs/>
+          <w:iCs/>
+        </w:rPr>
+      </w:pPr>
+      <w:r>
+        <w:rPr>
+          <w:rFonts w:ascii="Arial" w:eastAsia="Arial" w:hAnsi="Arial" w:cs="Arial"/>
+          <w:bCs/>
+          <w:iCs/>
+        </w:rPr>
+        <w:t xml:space="preserve">La </w:t>
+      </w:r>
+      <w:r>
+        <w:rPr>
+          <w:rFonts w:ascii="Arial" w:eastAsia="Arial" w:hAnsi="Arial" w:cs="Arial"/>
+          <w:bCs/>
+          <w:iCs/>
+        </w:rPr>
+        <w:t>primera opción</w:t>
+      </w:r>
+      <w:r>
+        <w:rPr>
+          <w:rFonts w:ascii="Arial" w:eastAsia="Arial" w:hAnsi="Arial" w:cs="Arial"/>
+          <w:bCs/>
+          <w:iCs/>
+        </w:rPr>
+        <w:t xml:space="preserve"> de informe mensual, muestra información de la cantidad de clientes registrados en el sistema. No discrimina entre habilitados o deshabilitados. </w:t>
+      </w:r>
+      <w:r>
+        <w:rPr>
+          <w:rFonts w:ascii="Arial" w:eastAsia="Arial" w:hAnsi="Arial" w:cs="Arial"/>
+          <w:bCs/>
+          <w:iCs/>
+        </w:rPr>
+        <w:t>También</w:t>
+      </w:r>
+      <w:r>
+        <w:rPr>
+          <w:rFonts w:ascii="Arial" w:eastAsia="Arial" w:hAnsi="Arial" w:cs="Arial"/>
+          <w:bCs/>
+          <w:iCs/>
+        </w:rPr>
+        <w:t xml:space="preserve"> muestra información por separado entre carpas y </w:t>
+      </w:r>
+      <w:r>
+        <w:rPr>
+          <w:rFonts w:ascii="Arial" w:eastAsia="Arial" w:hAnsi="Arial" w:cs="Arial"/>
+          <w:bCs/>
+          <w:iCs/>
+        </w:rPr>
+        <w:t>cabañas</w:t>
+      </w:r>
+      <w:r>
+        <w:rPr>
+          <w:rFonts w:ascii="Arial" w:eastAsia="Arial" w:hAnsi="Arial" w:cs="Arial"/>
+          <w:bCs/>
+          <w:iCs/>
+        </w:rPr>
+        <w:t xml:space="preserve"> donde cada servicio detalla por mes la cantidad de reservas efectuadas, la ocupación mensual expresada en porcentaje y el monto recaudado por mes, previo a estos resultados, consulta si dicho servicio no fue cancelado.</w:t>
+      </w:r>
+    </w:p>
+    <w:p>
+      <w:pPr>
+        <w:spacing w:line="360" w:lineRule="auto"/>
+        <w:rPr>
+          <w:rFonts w:ascii="Arial" w:eastAsia="Arial" w:hAnsi="Arial" w:cs="Arial"/>
+          <w:bCs/>
+          <w:iCs/>
+        </w:rPr>
+      </w:pPr>
+      <w:r>
+        <w:rPr>
+          <w:rFonts w:ascii="Arial" w:eastAsia="Arial" w:hAnsi="Arial" w:cs="Arial"/>
+          <w:bCs/>
+          <w:iCs/>
+        </w:rPr>
+        <w:t>La opción facturación total trabaja con el archivo reservas donde despues de verificar el estado, muestra la cantidad de ventas totales y recaudación total sin discriminar por mes.</w:t>
+      </w:r>
+    </w:p>
+    <w:p>
+      <w:pPr>
+        <w:spacing w:line="360" w:lineRule="auto"/>
+        <w:rPr>
+          <w:rFonts w:ascii="Arial" w:eastAsia="Arial" w:hAnsi="Arial" w:cs="Arial"/>
+          <w:bCs/>
+          <w:iCs/>
+        </w:rPr>
+      </w:pPr>
+      <w:r>
+        <w:rPr>
+          <w:rFonts w:ascii="Arial" w:eastAsia="Arial" w:hAnsi="Arial" w:cs="Arial"/>
+          <w:bCs/>
+          <w:iCs/>
+        </w:rPr>
+        <w:t>Los métodos mostrar cabañas en uso y mostrar carpas en uso, son métodos similares, solo se diferencia uno de otro por el servicio. En estos métodos muestra las reservas activas</w:t>
+      </w:r>
+      <w:r>
+        <w:rPr>
+          <w:rFonts w:ascii="Arial" w:eastAsia="Arial" w:hAnsi="Arial" w:cs="Arial"/>
+          <w:bCs/>
+          <w:iCs/>
+        </w:rPr>
+        <w:t xml:space="preserve"> por pantalla.</w:t>
+      </w:r>
+    </w:p>
+    <w:p>
+      <w:pPr>
+        <w:spacing w:line="360" w:lineRule="auto"/>
+        <w:rPr>
+          <w:rFonts w:ascii="Arial" w:eastAsia="Arial" w:hAnsi="Arial" w:cs="Arial"/>
+          <w:bCs/>
+          <w:iCs/>
+        </w:rPr>
+      </w:pPr>
     </w:p>
     <w:p>
       <w:pPr>
@@ -2054,7 +2752,21 @@
           <w:rFonts w:ascii="Arial" w:eastAsia="Arial" w:hAnsi="Arial" w:cs="Arial"/>
           <w:color w:val="000000"/>
         </w:rPr>
-        <w:t>Un aumento significativo en la ocupación de habitaciones al permitir una asignación más precisa y eficiente.</w:t>
+        <w:t xml:space="preserve">Un aumento significativo en la ocupación de </w:t>
+      </w:r>
+      <w:r>
+        <w:rPr>
+          <w:rFonts w:ascii="Arial" w:eastAsia="Arial" w:hAnsi="Arial" w:cs="Arial"/>
+          <w:color w:val="000000"/>
+        </w:rPr>
+        <w:t>carpas o cabañas y asi</w:t>
+      </w:r>
+      <w:r>
+        <w:rPr>
+          <w:rFonts w:ascii="Arial" w:eastAsia="Arial" w:hAnsi="Arial" w:cs="Arial"/>
+          <w:color w:val="000000"/>
+        </w:rPr>
+        <w:t xml:space="preserve"> permitir una asignación más precisa y eficiente.</w:t>
       </w:r>
     </w:p>
     <w:p>
@@ -2080,7 +2792,21 @@
           <w:rFonts w:ascii="Arial" w:eastAsia="Arial" w:hAnsi="Arial" w:cs="Arial"/>
           <w:color w:val="000000"/>
         </w:rPr>
-        <w:t>La reducción de errores humanos en la asignación de habitaciones, lo que ha mejorado la eficiencia operativa.</w:t>
+        <w:t xml:space="preserve">La reducción de errores humanos en la asignación de </w:t>
+      </w:r>
+      <w:r>
+        <w:rPr>
+          <w:rFonts w:ascii="Arial" w:eastAsia="Arial" w:hAnsi="Arial" w:cs="Arial"/>
+          <w:color w:val="000000"/>
+        </w:rPr>
+        <w:t>servicios requeridos</w:t>
+      </w:r>
+      <w:r>
+        <w:rPr>
+          <w:rFonts w:ascii="Arial" w:eastAsia="Arial" w:hAnsi="Arial" w:cs="Arial"/>
+          <w:color w:val="000000"/>
+        </w:rPr>
+        <w:t>, lo que ha mejorado la eficiencia operativa.</w:t>
       </w:r>
     </w:p>
     <w:p>
@@ -2343,7 +3069,7 @@
 </file>
 
 <file path=word/endnotes.xml><?xml version="1.0" encoding="utf-8"?>
-<w:endnotes xmlns:wpc="http://schemas.microsoft.com/office/word/2010/wordprocessingCanvas" xmlns:cx="http://schemas.microsoft.com/office/drawing/2014/chartex" xmlns:cx1="http://schemas.microsoft.com/office/drawing/2015/9/8/chartex" xmlns:cx2="http://schemas.microsoft.com/office/drawing/2015/10/21/chartex" xmlns:cx3="http://schemas.microsoft.com/office/drawing/2016/5/9/chartex" xmlns:cx4="http://schemas.microsoft.com/office/drawing/2016/5/10/chartex" xmlns:cx5="http://schemas.microsoft.com/office/drawing/2016/5/11/chartex" xmlns:cx6="http://schemas.microsoft.com/office/drawing/2016/5/12/chartex" xmlns:cx7="http://schemas.microsoft.com/office/drawing/2016/5/13/chartex" xmlns:cx8="http://schemas.microsoft.com/office/drawing/2016/5/14/chartex" xmlns:mc="http://schemas.openxmlformats.org/markup-compatibility/2006" xmlns:aink="http://schemas.microsoft.com/office/drawing/2016/ink" xmlns:am3d="http://schemas.microsoft.com/office/drawing/2017/model3d" xmlns:o="urn:schemas-microsoft-com:office:office" xmlns:oel="http://schemas.microsoft.com/office/2019/extlst" xmlns:r="http://schemas.openxmlformats.org/officeDocument/2006/relationships" xmlns:m="http://schemas.openxmlformats.org/officeDocument/2006/math" xmlns:v="urn:schemas-microsoft-com:vml" xmlns:wp14="http://schemas.microsoft.com/office/word/2010/wordprocessingDrawing" xmlns:wp="http://schemas.openxmlformats.org/drawingml/2006/wordprocessingDrawing" xmlns:w10="urn:schemas-microsoft-com:office:word" xmlns:w="http://schemas.openxmlformats.org/wordprocessingml/2006/main" xmlns:w14="http://schemas.microsoft.com/office/word/2010/wordml" xmlns:w15="http://schemas.microsoft.com/office/word/2012/wordml" xmlns:w16cex="http://schemas.microsoft.com/office/word/2018/wordml/cex" xmlns:w16cid="http://schemas.microsoft.com/office/word/2016/wordml/cid" xmlns:w16="http://schemas.microsoft.com/office/word/2018/wordml" xmlns:w16sdtdh="http://schemas.microsoft.com/office/word/2020/wordml/sdtdatahash" xmlns:w16se="http://schemas.microsoft.com/office/word/2015/wordml/symex" xmlns:wpg="http://schemas.microsoft.com/office/word/2010/wordprocessingGroup" xmlns:wpi="http://schemas.microsoft.com/office/word/2010/wordprocessingInk" xmlns:wne="http://schemas.microsoft.com/office/word/2006/wordml" xmlns:wps="http://schemas.microsoft.com/office/word/2010/wordprocessingShape" mc:Ignorable="w14 w15 w16se w16cid w16 w16cex w16sdtdh wp14">
+<w:endnotes xmlns:wpc="http://schemas.microsoft.com/office/word/2010/wordprocessingCanvas" xmlns:cx="http://schemas.microsoft.com/office/drawing/2014/chartex" xmlns:cx1="http://schemas.microsoft.com/office/drawing/2015/9/8/chartex" xmlns:cx2="http://schemas.microsoft.com/office/drawing/2015/10/21/chartex" xmlns:cx3="http://schemas.microsoft.com/office/drawing/2016/5/9/chartex" xmlns:cx4="http://schemas.microsoft.com/office/drawing/2016/5/10/chartex" xmlns:cx5="http://schemas.microsoft.com/office/drawing/2016/5/11/chartex" xmlns:cx6="http://schemas.microsoft.com/office/drawing/2016/5/12/chartex" xmlns:cx7="http://schemas.microsoft.com/office/drawing/2016/5/13/chartex" xmlns:cx8="http://schemas.microsoft.com/office/drawing/2016/5/14/chartex" xmlns:mc="http://schemas.openxmlformats.org/markup-compatibility/2006" xmlns:aink="http://schemas.microsoft.com/office/drawing/2016/ink" xmlns:am3d="http://schemas.microsoft.com/office/drawing/2017/model3d" xmlns:o="urn:schemas-microsoft-com:office:office" xmlns:r="http://schemas.openxmlformats.org/officeDocument/2006/relationships" xmlns:m="http://schemas.openxmlformats.org/officeDocument/2006/math" xmlns:v="urn:schemas-microsoft-com:vml" xmlns:wp14="http://schemas.microsoft.com/office/word/2010/wordprocessingDrawing" xmlns:wp="http://schemas.openxmlformats.org/drawingml/2006/wordprocessingDrawing" xmlns:w10="urn:schemas-microsoft-com:office:word" xmlns:w="http://schemas.openxmlformats.org/wordprocessingml/2006/main" xmlns:w14="http://schemas.microsoft.com/office/word/2010/wordml" xmlns:w15="http://schemas.microsoft.com/office/word/2012/wordml" xmlns:w16cex="http://schemas.microsoft.com/office/word/2018/wordml/cex" xmlns:w16cid="http://schemas.microsoft.com/office/word/2016/wordml/cid" xmlns:w16="http://schemas.microsoft.com/office/word/2018/wordml" xmlns:w16sdtdh="http://schemas.microsoft.com/office/word/2020/wordml/sdtdatahash" xmlns:w16se="http://schemas.microsoft.com/office/word/2015/wordml/symex" xmlns:wpg="http://schemas.microsoft.com/office/word/2010/wordprocessingGroup" xmlns:wpi="http://schemas.microsoft.com/office/word/2010/wordprocessingInk" xmlns:wne="http://schemas.microsoft.com/office/word/2006/wordml" xmlns:wps="http://schemas.microsoft.com/office/word/2010/wordprocessingShape" mc:Ignorable="w14 w15 w16se w16cid w16 w16cex w16sdtdh wp14">
   <w:endnote w:type="separator" w:id="-1">
     <w:p>
       <w:pPr>
@@ -2368,7 +3094,7 @@
 </file>
 
 <file path=word/footer1.xml><?xml version="1.0" encoding="utf-8"?>
-<w:ftr xmlns:wpc="http://schemas.microsoft.com/office/word/2010/wordprocessingCanvas" xmlns:cx="http://schemas.microsoft.com/office/drawing/2014/chartex" xmlns:cx1="http://schemas.microsoft.com/office/drawing/2015/9/8/chartex" xmlns:cx2="http://schemas.microsoft.com/office/drawing/2015/10/21/chartex" xmlns:cx3="http://schemas.microsoft.com/office/drawing/2016/5/9/chartex" xmlns:cx4="http://schemas.microsoft.com/office/drawing/2016/5/10/chartex" xmlns:cx5="http://schemas.microsoft.com/office/drawing/2016/5/11/chartex" xmlns:cx6="http://schemas.microsoft.com/office/drawing/2016/5/12/chartex" xmlns:cx7="http://schemas.microsoft.com/office/drawing/2016/5/13/chartex" xmlns:cx8="http://schemas.microsoft.com/office/drawing/2016/5/14/chartex" xmlns:mc="http://schemas.openxmlformats.org/markup-compatibility/2006" xmlns:aink="http://schemas.microsoft.com/office/drawing/2016/ink" xmlns:am3d="http://schemas.microsoft.com/office/drawing/2017/model3d" xmlns:o="urn:schemas-microsoft-com:office:office" xmlns:oel="http://schemas.microsoft.com/office/2019/extlst" xmlns:r="http://schemas.openxmlformats.org/officeDocument/2006/relationships" xmlns:m="http://schemas.openxmlformats.org/officeDocument/2006/math" xmlns:v="urn:schemas-microsoft-com:vml" xmlns:wp14="http://schemas.microsoft.com/office/word/2010/wordprocessingDrawing" xmlns:wp="http://schemas.openxmlformats.org/drawingml/2006/wordprocessingDrawing" xmlns:w10="urn:schemas-microsoft-com:office:word" xmlns:w="http://schemas.openxmlformats.org/wordprocessingml/2006/main" xmlns:w14="http://schemas.microsoft.com/office/word/2010/wordml" xmlns:w15="http://schemas.microsoft.com/office/word/2012/wordml" xmlns:w16cex="http://schemas.microsoft.com/office/word/2018/wordml/cex" xmlns:w16cid="http://schemas.microsoft.com/office/word/2016/wordml/cid" xmlns:w16="http://schemas.microsoft.com/office/word/2018/wordml" xmlns:w16sdtdh="http://schemas.microsoft.com/office/word/2020/wordml/sdtdatahash" xmlns:w16se="http://schemas.microsoft.com/office/word/2015/wordml/symex" xmlns:wpg="http://schemas.microsoft.com/office/word/2010/wordprocessingGroup" xmlns:wpi="http://schemas.microsoft.com/office/word/2010/wordprocessingInk" xmlns:wne="http://schemas.microsoft.com/office/word/2006/wordml" xmlns:wps="http://schemas.microsoft.com/office/word/2010/wordprocessingShape" mc:Ignorable="w14 w15 w16se w16cid w16 w16cex w16sdtdh wp14">
+<w:ftr xmlns:wpc="http://schemas.microsoft.com/office/word/2010/wordprocessingCanvas" xmlns:cx="http://schemas.microsoft.com/office/drawing/2014/chartex" xmlns:cx1="http://schemas.microsoft.com/office/drawing/2015/9/8/chartex" xmlns:cx2="http://schemas.microsoft.com/office/drawing/2015/10/21/chartex" xmlns:cx3="http://schemas.microsoft.com/office/drawing/2016/5/9/chartex" xmlns:cx4="http://schemas.microsoft.com/office/drawing/2016/5/10/chartex" xmlns:cx5="http://schemas.microsoft.com/office/drawing/2016/5/11/chartex" xmlns:cx6="http://schemas.microsoft.com/office/drawing/2016/5/12/chartex" xmlns:cx7="http://schemas.microsoft.com/office/drawing/2016/5/13/chartex" xmlns:cx8="http://schemas.microsoft.com/office/drawing/2016/5/14/chartex" xmlns:mc="http://schemas.openxmlformats.org/markup-compatibility/2006" xmlns:aink="http://schemas.microsoft.com/office/drawing/2016/ink" xmlns:am3d="http://schemas.microsoft.com/office/drawing/2017/model3d" xmlns:o="urn:schemas-microsoft-com:office:office" xmlns:r="http://schemas.openxmlformats.org/officeDocument/2006/relationships" xmlns:m="http://schemas.openxmlformats.org/officeDocument/2006/math" xmlns:v="urn:schemas-microsoft-com:vml" xmlns:wp14="http://schemas.microsoft.com/office/word/2010/wordprocessingDrawing" xmlns:wp="http://schemas.openxmlformats.org/drawingml/2006/wordprocessingDrawing" xmlns:w10="urn:schemas-microsoft-com:office:word" xmlns:w="http://schemas.openxmlformats.org/wordprocessingml/2006/main" xmlns:w14="http://schemas.microsoft.com/office/word/2010/wordml" xmlns:w15="http://schemas.microsoft.com/office/word/2012/wordml" xmlns:w16cex="http://schemas.microsoft.com/office/word/2018/wordml/cex" xmlns:w16cid="http://schemas.microsoft.com/office/word/2016/wordml/cid" xmlns:w16="http://schemas.microsoft.com/office/word/2018/wordml" xmlns:w16sdtdh="http://schemas.microsoft.com/office/word/2020/wordml/sdtdatahash" xmlns:w16se="http://schemas.microsoft.com/office/word/2015/wordml/symex" xmlns:wpg="http://schemas.microsoft.com/office/word/2010/wordprocessingGroup" xmlns:wpi="http://schemas.microsoft.com/office/word/2010/wordprocessingInk" xmlns:wne="http://schemas.microsoft.com/office/word/2006/wordml" xmlns:wps="http://schemas.microsoft.com/office/word/2010/wordprocessingShape" mc:Ignorable="w14 w15 w16se w16cid w16 w16cex w16sdtdh wp14">
   <w:sdt>
     <w:sdtPr>
       <w:id w:val="687954409"/>
@@ -2377,6 +3103,7 @@
         <w:docPartUnique/>
       </w:docPartObj>
     </w:sdtPr>
+    <w:sdtEndPr/>
     <w:sdtContent>
       <w:p>
         <w:pPr>
@@ -2419,7 +3146,7 @@
 </file>
 
 <file path=word/footnotes.xml><?xml version="1.0" encoding="utf-8"?>
-<w:footnotes xmlns:wpc="http://schemas.microsoft.com/office/word/2010/wordprocessingCanvas" xmlns:cx="http://schemas.microsoft.com/office/drawing/2014/chartex" xmlns:cx1="http://schemas.microsoft.com/office/drawing/2015/9/8/chartex" xmlns:cx2="http://schemas.microsoft.com/office/drawing/2015/10/21/chartex" xmlns:cx3="http://schemas.microsoft.com/office/drawing/2016/5/9/chartex" xmlns:cx4="http://schemas.microsoft.com/office/drawing/2016/5/10/chartex" xmlns:cx5="http://schemas.microsoft.com/office/drawing/2016/5/11/chartex" xmlns:cx6="http://schemas.microsoft.com/office/drawing/2016/5/12/chartex" xmlns:cx7="http://schemas.microsoft.com/office/drawing/2016/5/13/chartex" xmlns:cx8="http://schemas.microsoft.com/office/drawing/2016/5/14/chartex" xmlns:mc="http://schemas.openxmlformats.org/markup-compatibility/2006" xmlns:aink="http://schemas.microsoft.com/office/drawing/2016/ink" xmlns:am3d="http://schemas.microsoft.com/office/drawing/2017/model3d" xmlns:o="urn:schemas-microsoft-com:office:office" xmlns:oel="http://schemas.microsoft.com/office/2019/extlst" xmlns:r="http://schemas.openxmlformats.org/officeDocument/2006/relationships" xmlns:m="http://schemas.openxmlformats.org/officeDocument/2006/math" xmlns:v="urn:schemas-microsoft-com:vml" xmlns:wp14="http://schemas.microsoft.com/office/word/2010/wordprocessingDrawing" xmlns:wp="http://schemas.openxmlformats.org/drawingml/2006/wordprocessingDrawing" xmlns:w10="urn:schemas-microsoft-com:office:word" xmlns:w="http://schemas.openxmlformats.org/wordprocessingml/2006/main" xmlns:w14="http://schemas.microsoft.com/office/word/2010/wordml" xmlns:w15="http://schemas.microsoft.com/office/word/2012/wordml" xmlns:w16cex="http://schemas.microsoft.com/office/word/2018/wordml/cex" xmlns:w16cid="http://schemas.microsoft.com/office/word/2016/wordml/cid" xmlns:w16="http://schemas.microsoft.com/office/word/2018/wordml" xmlns:w16sdtdh="http://schemas.microsoft.com/office/word/2020/wordml/sdtdatahash" xmlns:w16se="http://schemas.microsoft.com/office/word/2015/wordml/symex" xmlns:wpg="http://schemas.microsoft.com/office/word/2010/wordprocessingGroup" xmlns:wpi="http://schemas.microsoft.com/office/word/2010/wordprocessingInk" xmlns:wne="http://schemas.microsoft.com/office/word/2006/wordml" xmlns:wps="http://schemas.microsoft.com/office/word/2010/wordprocessingShape" mc:Ignorable="w14 w15 w16se w16cid w16 w16cex w16sdtdh wp14">
+<w:footnotes xmlns:wpc="http://schemas.microsoft.com/office/word/2010/wordprocessingCanvas" xmlns:cx="http://schemas.microsoft.com/office/drawing/2014/chartex" xmlns:cx1="http://schemas.microsoft.com/office/drawing/2015/9/8/chartex" xmlns:cx2="http://schemas.microsoft.com/office/drawing/2015/10/21/chartex" xmlns:cx3="http://schemas.microsoft.com/office/drawing/2016/5/9/chartex" xmlns:cx4="http://schemas.microsoft.com/office/drawing/2016/5/10/chartex" xmlns:cx5="http://schemas.microsoft.com/office/drawing/2016/5/11/chartex" xmlns:cx6="http://schemas.microsoft.com/office/drawing/2016/5/12/chartex" xmlns:cx7="http://schemas.microsoft.com/office/drawing/2016/5/13/chartex" xmlns:cx8="http://schemas.microsoft.com/office/drawing/2016/5/14/chartex" xmlns:mc="http://schemas.openxmlformats.org/markup-compatibility/2006" xmlns:aink="http://schemas.microsoft.com/office/drawing/2016/ink" xmlns:am3d="http://schemas.microsoft.com/office/drawing/2017/model3d" xmlns:o="urn:schemas-microsoft-com:office:office" xmlns:r="http://schemas.openxmlformats.org/officeDocument/2006/relationships" xmlns:m="http://schemas.openxmlformats.org/officeDocument/2006/math" xmlns:v="urn:schemas-microsoft-com:vml" xmlns:wp14="http://schemas.microsoft.com/office/word/2010/wordprocessingDrawing" xmlns:wp="http://schemas.openxmlformats.org/drawingml/2006/wordprocessingDrawing" xmlns:w10="urn:schemas-microsoft-com:office:word" xmlns:w="http://schemas.openxmlformats.org/wordprocessingml/2006/main" xmlns:w14="http://schemas.microsoft.com/office/word/2010/wordml" xmlns:w15="http://schemas.microsoft.com/office/word/2012/wordml" xmlns:w16cex="http://schemas.microsoft.com/office/word/2018/wordml/cex" xmlns:w16cid="http://schemas.microsoft.com/office/word/2016/wordml/cid" xmlns:w16="http://schemas.microsoft.com/office/word/2018/wordml" xmlns:w16sdtdh="http://schemas.microsoft.com/office/word/2020/wordml/sdtdatahash" xmlns:w16se="http://schemas.microsoft.com/office/word/2015/wordml/symex" xmlns:wpg="http://schemas.microsoft.com/office/word/2010/wordprocessingGroup" xmlns:wpi="http://schemas.microsoft.com/office/word/2010/wordprocessingInk" xmlns:wne="http://schemas.microsoft.com/office/word/2006/wordml" xmlns:wps="http://schemas.microsoft.com/office/word/2010/wordprocessingShape" mc:Ignorable="w14 w15 w16se w16cid w16 w16cex w16sdtdh wp14">
   <w:footnote w:type="separator" w:id="-1">
     <w:p>
       <w:pPr>
@@ -2444,7 +3171,7 @@
 </file>
 
 <file path=word/numbering.xml><?xml version="1.0" encoding="utf-8"?>
-<w:numbering xmlns:wpc="http://schemas.microsoft.com/office/word/2010/wordprocessingCanvas" xmlns:cx="http://schemas.microsoft.com/office/drawing/2014/chartex" xmlns:cx1="http://schemas.microsoft.com/office/drawing/2015/9/8/chartex" xmlns:cx2="http://schemas.microsoft.com/office/drawing/2015/10/21/chartex" xmlns:cx3="http://schemas.microsoft.com/office/drawing/2016/5/9/chartex" xmlns:cx4="http://schemas.microsoft.com/office/drawing/2016/5/10/chartex" xmlns:cx5="http://schemas.microsoft.com/office/drawing/2016/5/11/chartex" xmlns:cx6="http://schemas.microsoft.com/office/drawing/2016/5/12/chartex" xmlns:cx7="http://schemas.microsoft.com/office/drawing/2016/5/13/chartex" xmlns:cx8="http://schemas.microsoft.com/office/drawing/2016/5/14/chartex" xmlns:mc="http://schemas.openxmlformats.org/markup-compatibility/2006" xmlns:aink="http://schemas.microsoft.com/office/drawing/2016/ink" xmlns:am3d="http://schemas.microsoft.com/office/drawing/2017/model3d" xmlns:o="urn:schemas-microsoft-com:office:office" xmlns:oel="http://schemas.microsoft.com/office/2019/extlst" xmlns:r="http://schemas.openxmlformats.org/officeDocument/2006/relationships" xmlns:m="http://schemas.openxmlformats.org/officeDocument/2006/math" xmlns:v="urn:schemas-microsoft-com:vml" xmlns:wp14="http://schemas.microsoft.com/office/word/2010/wordprocessingDrawing" xmlns:wp="http://schemas.openxmlformats.org/drawingml/2006/wordprocessingDrawing" xmlns:w10="urn:schemas-microsoft-com:office:word" xmlns:w="http://schemas.openxmlformats.org/wordprocessingml/2006/main" xmlns:w14="http://schemas.microsoft.com/office/word/2010/wordml" xmlns:w15="http://schemas.microsoft.com/office/word/2012/wordml" xmlns:w16cex="http://schemas.microsoft.com/office/word/2018/wordml/cex" xmlns:w16cid="http://schemas.microsoft.com/office/word/2016/wordml/cid" xmlns:w16="http://schemas.microsoft.com/office/word/2018/wordml" xmlns:w16sdtdh="http://schemas.microsoft.com/office/word/2020/wordml/sdtdatahash" xmlns:w16se="http://schemas.microsoft.com/office/word/2015/wordml/symex" xmlns:wpg="http://schemas.microsoft.com/office/word/2010/wordprocessingGroup" xmlns:wpi="http://schemas.microsoft.com/office/word/2010/wordprocessingInk" xmlns:wne="http://schemas.microsoft.com/office/word/2006/wordml" xmlns:wps="http://schemas.microsoft.com/office/word/2010/wordprocessingShape" mc:Ignorable="w14 w15 w16se w16cid w16 w16cex w16sdtdh wp14">
+<w:numbering xmlns:wpc="http://schemas.microsoft.com/office/word/2010/wordprocessingCanvas" xmlns:cx="http://schemas.microsoft.com/office/drawing/2014/chartex" xmlns:cx1="http://schemas.microsoft.com/office/drawing/2015/9/8/chartex" xmlns:cx2="http://schemas.microsoft.com/office/drawing/2015/10/21/chartex" xmlns:cx3="http://schemas.microsoft.com/office/drawing/2016/5/9/chartex" xmlns:cx4="http://schemas.microsoft.com/office/drawing/2016/5/10/chartex" xmlns:cx5="http://schemas.microsoft.com/office/drawing/2016/5/11/chartex" xmlns:cx6="http://schemas.microsoft.com/office/drawing/2016/5/12/chartex" xmlns:cx7="http://schemas.microsoft.com/office/drawing/2016/5/13/chartex" xmlns:cx8="http://schemas.microsoft.com/office/drawing/2016/5/14/chartex" xmlns:mc="http://schemas.openxmlformats.org/markup-compatibility/2006" xmlns:aink="http://schemas.microsoft.com/office/drawing/2016/ink" xmlns:am3d="http://schemas.microsoft.com/office/drawing/2017/model3d" xmlns:o="urn:schemas-microsoft-com:office:office" xmlns:r="http://schemas.openxmlformats.org/officeDocument/2006/relationships" xmlns:m="http://schemas.openxmlformats.org/officeDocument/2006/math" xmlns:v="urn:schemas-microsoft-com:vml" xmlns:wp14="http://schemas.microsoft.com/office/word/2010/wordprocessingDrawing" xmlns:wp="http://schemas.openxmlformats.org/drawingml/2006/wordprocessingDrawing" xmlns:w10="urn:schemas-microsoft-com:office:word" xmlns:w="http://schemas.openxmlformats.org/wordprocessingml/2006/main" xmlns:w14="http://schemas.microsoft.com/office/word/2010/wordml" xmlns:w15="http://schemas.microsoft.com/office/word/2012/wordml" xmlns:w16cex="http://schemas.microsoft.com/office/word/2018/wordml/cex" xmlns:w16cid="http://schemas.microsoft.com/office/word/2016/wordml/cid" xmlns:w16="http://schemas.microsoft.com/office/word/2018/wordml" xmlns:w16sdtdh="http://schemas.microsoft.com/office/word/2020/wordml/sdtdatahash" xmlns:w16se="http://schemas.microsoft.com/office/word/2015/wordml/symex" xmlns:wpg="http://schemas.microsoft.com/office/word/2010/wordprocessingGroup" xmlns:wpi="http://schemas.microsoft.com/office/word/2010/wordprocessingInk" xmlns:wne="http://schemas.microsoft.com/office/word/2006/wordml" xmlns:wps="http://schemas.microsoft.com/office/word/2010/wordprocessingShape" mc:Ignorable="w14 w15 w16se w16cid w16 w16cex w16sdtdh wp14">
   <w:abstractNum w:abstractNumId="0" w15:restartNumberingAfterBreak="0">
     <w:nsid w:val="6B364417"/>
     <w:multiLevelType w:val="multilevel"/>
@@ -2671,10 +3398,10 @@
       </w:rPr>
     </w:lvl>
   </w:abstractNum>
-  <w:num w:numId="1" w16cid:durableId="1835140510">
+  <w:num w:numId="1">
     <w:abstractNumId w:val="0"/>
   </w:num>
-  <w:num w:numId="2" w16cid:durableId="1713843631">
+  <w:num w:numId="2">
     <w:abstractNumId w:val="1"/>
   </w:num>
 </w:numbering>

</xml_diff>